<commit_message>
Files Added - 10-06-25
</commit_message>
<xml_diff>
--- a/June_Java.docx
+++ b/June_Java.docx
@@ -784,7 +784,38 @@
           <w:sz w:val="24"/>
           <w:szCs w:val="24"/>
         </w:rPr>
-        <w:t xml:space="preserve">; </w:t>
+        <w:t>; i++) {</w:t>
+      </w:r>
+    </w:p>
+    <w:p>
+      <w:pPr>
+        <w:rPr>
+          <w:sz w:val="24"/>
+          <w:szCs w:val="24"/>
+        </w:rPr>
+      </w:pPr>
+      <w:r>
+        <w:rPr>
+          <w:sz w:val="24"/>
+          <w:szCs w:val="24"/>
+        </w:rPr>
+        <w:t xml:space="preserve">                </w:t>
+      </w:r>
+      <w:proofErr w:type="spellStart"/>
+      <w:r>
+        <w:rPr>
+          <w:sz w:val="24"/>
+          <w:szCs w:val="24"/>
+        </w:rPr>
+        <w:t>res.add</w:t>
+      </w:r>
+      <w:proofErr w:type="spellEnd"/>
+      <w:r>
+        <w:rPr>
+          <w:sz w:val="24"/>
+          <w:szCs w:val="24"/>
+        </w:rPr>
+        <w:t>(mat[</w:t>
       </w:r>
       <w:proofErr w:type="spellStart"/>
       <w:r>
@@ -800,53 +831,6 @@
           <w:sz w:val="24"/>
           <w:szCs w:val="24"/>
         </w:rPr>
-        <w:t>++) {</w:t>
-      </w:r>
-    </w:p>
-    <w:p>
-      <w:pPr>
-        <w:rPr>
-          <w:sz w:val="24"/>
-          <w:szCs w:val="24"/>
-        </w:rPr>
-      </w:pPr>
-      <w:r>
-        <w:rPr>
-          <w:sz w:val="24"/>
-          <w:szCs w:val="24"/>
-        </w:rPr>
-        <w:t xml:space="preserve">                </w:t>
-      </w:r>
-      <w:proofErr w:type="spellStart"/>
-      <w:r>
-        <w:rPr>
-          <w:sz w:val="24"/>
-          <w:szCs w:val="24"/>
-        </w:rPr>
-        <w:t>res.add</w:t>
-      </w:r>
-      <w:proofErr w:type="spellEnd"/>
-      <w:r>
-        <w:rPr>
-          <w:sz w:val="24"/>
-          <w:szCs w:val="24"/>
-        </w:rPr>
-        <w:t>(mat[</w:t>
-      </w:r>
-      <w:proofErr w:type="spellStart"/>
-      <w:r>
-        <w:rPr>
-          <w:sz w:val="24"/>
-          <w:szCs w:val="24"/>
-        </w:rPr>
-        <w:t>i</w:t>
-      </w:r>
-      <w:proofErr w:type="spellEnd"/>
-      <w:r>
-        <w:rPr>
-          <w:sz w:val="24"/>
-          <w:szCs w:val="24"/>
-        </w:rPr>
         <w:t>][</w:t>
       </w:r>
       <w:proofErr w:type="spellStart"/>
@@ -963,23 +947,7 @@
           <w:sz w:val="24"/>
           <w:szCs w:val="24"/>
         </w:rPr>
-        <w:t xml:space="preserve"> &lt;= </w:t>
-      </w:r>
-      <w:proofErr w:type="spellStart"/>
-      <w:r>
-        <w:rPr>
-          <w:sz w:val="24"/>
-          <w:szCs w:val="24"/>
-        </w:rPr>
-        <w:t>i_end</w:t>
-      </w:r>
-      <w:proofErr w:type="spellEnd"/>
-      <w:r>
-        <w:rPr>
-          <w:sz w:val="24"/>
-          <w:szCs w:val="24"/>
-        </w:rPr>
-        <w:t>) {</w:t>
+        <w:t xml:space="preserve"> &lt;= i_end) {</w:t>
       </w:r>
     </w:p>
     <w:p>
@@ -1205,23 +1173,7 @@
           <w:sz w:val="24"/>
           <w:szCs w:val="24"/>
         </w:rPr>
-        <w:t xml:space="preserve"> &lt;= </w:t>
-      </w:r>
-      <w:proofErr w:type="spellStart"/>
-      <w:r>
-        <w:rPr>
-          <w:sz w:val="24"/>
-          <w:szCs w:val="24"/>
-        </w:rPr>
-        <w:t>j_end</w:t>
-      </w:r>
-      <w:proofErr w:type="spellEnd"/>
-      <w:r>
-        <w:rPr>
-          <w:sz w:val="24"/>
-          <w:szCs w:val="24"/>
-        </w:rPr>
-        <w:t>) {</w:t>
+        <w:t xml:space="preserve"> &lt;= j_end) {</w:t>
       </w:r>
     </w:p>
     <w:p>
@@ -1300,23 +1252,7 @@
           <w:sz w:val="24"/>
           <w:szCs w:val="24"/>
         </w:rPr>
-        <w:t xml:space="preserve">; </w:t>
-      </w:r>
-      <w:proofErr w:type="spellStart"/>
-      <w:r>
-        <w:rPr>
-          <w:sz w:val="24"/>
-          <w:szCs w:val="24"/>
-        </w:rPr>
-        <w:t>i</w:t>
-      </w:r>
-      <w:proofErr w:type="spellEnd"/>
-      <w:r>
-        <w:rPr>
-          <w:sz w:val="24"/>
-          <w:szCs w:val="24"/>
-        </w:rPr>
-        <w:t>--) {</w:t>
+        <w:t>; i--) {</w:t>
       </w:r>
     </w:p>
     <w:p>
@@ -4694,7 +4630,7 @@
           <w:szCs w:val="24"/>
         </w:rPr>
         <w:drawing>
-          <wp:inline distT="0" distB="0" distL="0" distR="0" wp14:anchorId="358F14E7" wp14:editId="1E45D2F8">
+          <wp:inline distT="0" distB="0" distL="0" distR="0" wp14:anchorId="358F14E7" wp14:editId="5B52C5A2">
             <wp:extent cx="6151880" cy="3733800"/>
             <wp:effectExtent l="0" t="0" r="1270" b="0"/>
             <wp:docPr id="1332624858" name="Picture 13"/>
@@ -4751,7 +4687,7 @@
         </w:rPr>
         <w:lastRenderedPageBreak/>
         <w:drawing>
-          <wp:inline distT="0" distB="0" distL="0" distR="0" wp14:anchorId="3E66C84E" wp14:editId="4D3C52EB">
+          <wp:inline distT="0" distB="0" distL="0" distR="0" wp14:anchorId="3E66C84E" wp14:editId="66796CE0">
             <wp:extent cx="6237605" cy="3436620"/>
             <wp:effectExtent l="0" t="0" r="0" b="0"/>
             <wp:docPr id="1318245464" name="Picture 14"/>
@@ -4815,7 +4751,7 @@
           <w:szCs w:val="24"/>
         </w:rPr>
         <w:drawing>
-          <wp:inline distT="0" distB="0" distL="0" distR="0" wp14:anchorId="27B8C02C" wp14:editId="465F3335">
+          <wp:inline distT="0" distB="0" distL="0" distR="0" wp14:anchorId="27B8C02C" wp14:editId="4D202D5F">
             <wp:extent cx="5875020" cy="4381856"/>
             <wp:effectExtent l="0" t="0" r="0" b="0"/>
             <wp:docPr id="794839885" name="Picture 15"/>
@@ -4944,7 +4880,7 @@
           <w:szCs w:val="24"/>
         </w:rPr>
         <w:drawing>
-          <wp:inline distT="0" distB="0" distL="0" distR="0" wp14:anchorId="751B6BE5" wp14:editId="00649C2C">
+          <wp:inline distT="0" distB="0" distL="0" distR="0" wp14:anchorId="751B6BE5" wp14:editId="0E96E01B">
             <wp:extent cx="6122670" cy="4099560"/>
             <wp:effectExtent l="0" t="0" r="0" b="0"/>
             <wp:docPr id="1213057825" name="Picture 18"/>
@@ -5001,7 +4937,7 @@
         </w:rPr>
         <w:lastRenderedPageBreak/>
         <w:drawing>
-          <wp:inline distT="0" distB="0" distL="0" distR="0" wp14:anchorId="1B1E9991" wp14:editId="1D73D950">
+          <wp:inline distT="0" distB="0" distL="0" distR="0" wp14:anchorId="1B1E9991" wp14:editId="400B5A60">
             <wp:extent cx="5731510" cy="2918460"/>
             <wp:effectExtent l="0" t="0" r="2540" b="0"/>
             <wp:docPr id="570185537" name="Picture 17"/>
@@ -5148,6 +5084,48 @@
           <w:szCs w:val="24"/>
         </w:rPr>
         <w:t>Print pattern in triangle</w:t>
+      </w:r>
+    </w:p>
+    <w:p>
+      <w:pPr>
+        <w:rPr>
+          <w:sz w:val="24"/>
+          <w:szCs w:val="24"/>
+        </w:rPr>
+      </w:pPr>
+    </w:p>
+    <w:p>
+      <w:pPr>
+        <w:rPr>
+          <w:sz w:val="24"/>
+          <w:szCs w:val="24"/>
+        </w:rPr>
+      </w:pPr>
+      <w:r>
+        <w:rPr>
+          <w:sz w:val="24"/>
+          <w:szCs w:val="24"/>
+        </w:rPr>
+        <w:t>Collections link:</w:t>
+      </w:r>
+    </w:p>
+    <w:p>
+      <w:pPr>
+        <w:rPr>
+          <w:color w:val="5B9BD5" w:themeColor="accent5"/>
+          <w:sz w:val="24"/>
+          <w:szCs w:val="24"/>
+          <w:u w:val="single"/>
+        </w:rPr>
+      </w:pPr>
+      <w:r>
+        <w:rPr>
+          <w:color w:val="5B9BD5" w:themeColor="accent5"/>
+          <w:sz w:val="24"/>
+          <w:szCs w:val="24"/>
+          <w:u w:val="single"/>
+        </w:rPr>
+        <w:t>https://dazzling-dirigible-233.notion.site/Java-Collections-Problems-20e632c4a2bd802da1dcce953b54d93f</w:t>
       </w:r>
     </w:p>
     <w:sectPr>

</xml_diff>